<commit_message>
added regressions and plots to see how democrats and republicans differ in response to incidence
</commit_message>
<xml_diff>
--- a/working_paper/Modeling memo.docx
+++ b/working_paper/Modeling memo.docx
@@ -4,16 +4,94 @@
   <w:body>
     <w:p>
       <w:r>
-        <w:t>Modeling memo</w:t>
+        <w:t xml:space="preserve">Modeling </w:t>
+      </w:r>
+      <w:r>
+        <w:t>plan</w:t>
       </w:r>
     </w:p>
     <w:p/>
     <w:p>
-      <w:r>
+      <w:pPr>
+        <w:rPr>
+          <w:b/>
+          <w:bCs/>
+        </w:rPr>
+      </w:pPr>
+      <w:r>
+        <w:rPr>
+          <w:b/>
+          <w:bCs/>
+        </w:rPr>
+        <w:t>3/27</w:t>
+      </w:r>
+    </w:p>
+    <w:p/>
+    <w:p>
+      <w:r>
+        <w:t>W</w:t>
+      </w:r>
+      <w:r>
+        <w:t>e decided to see if either incidence rates (new cases) or death rates tell us more about people's contact rates and whether they wear masks. We chose to look at the new cases happening right before we collected our data, instead of using all the cases added up from before. We adjusted these numbers by the size of the county's population, making them per 100,000 people, and added these to our model.</w:t>
+      </w:r>
+    </w:p>
+    <w:p/>
+    <w:p>
+      <w:r>
+        <w:t xml:space="preserve">Because these rates were highly right-skewed, I logged them to get a more normal distribution. </w:t>
+      </w:r>
+    </w:p>
+    <w:p/>
+    <w:p>
+      <w:r>
+        <w:t xml:space="preserve">For the sake of making interpretation easier, I made turned proportion of contacts carried out with a mask into a percentage. </w:t>
+      </w:r>
+    </w:p>
+    <w:p/>
+    <w:p>
+      <w:r>
+        <w:t xml:space="preserve">We found that the new cases in the week before we gathered our data were a </w:t>
+      </w:r>
+      <w:r>
+        <w:t xml:space="preserve">slightly </w:t>
+      </w:r>
+      <w:r>
+        <w:t xml:space="preserve">better predictor than </w:t>
+      </w:r>
+      <w:r>
+        <w:t>the prior week</w:t>
+      </w:r>
+      <w:r>
+        <w:t>. I need to update our model to include similar numbers for death rates.</w:t>
+      </w:r>
+    </w:p>
+    <w:p/>
+    <w:p>
+      <w:r>
+        <w:t>In short, our models now use a new number that shows the new cases in the county for the week before we collected our data. To decide on the specific week, we took the middle date of when we were collecting data and counted 7 days back from there to get our numbers.</w:t>
+      </w:r>
+    </w:p>
+    <w:p/>
+    <w:p>
+      <w:pPr>
+        <w:rPr>
+          <w:b/>
+          <w:bCs/>
+        </w:rPr>
+      </w:pPr>
+      <w:r>
+        <w:rPr>
+          <w:b/>
+          <w:bCs/>
+        </w:rPr>
         <w:t xml:space="preserve">Everything we’ve spoken about as of </w:t>
       </w:r>
       <w:proofErr w:type="gramStart"/>
       <w:r>
+        <w:rPr>
+          <w:b/>
+          <w:bCs/>
+        </w:rPr>
         <w:t>03/25</w:t>
       </w:r>
       <w:proofErr w:type="gramEnd"/>
@@ -81,6 +159,7 @@
         </w:numPr>
       </w:pPr>
       <w:r>
+        <w:lastRenderedPageBreak/>
         <w:t>Gender</w:t>
       </w:r>
     </w:p>
@@ -220,11 +299,7 @@
         <w:t>D</w:t>
       </w:r>
       <w:r>
-        <w:t xml:space="preserve">, to examine the dynamics of disease contagion under varying protective behaviors. Within each group, compartments are further differentiated into "Protected (P)" and </w:t>
-      </w:r>
-      <w:r>
-        <w:lastRenderedPageBreak/>
-        <w:t>"Unprotected (U)" states to simulate the impact of protective measures, such as mask usage</w:t>
+        <w:t>, to examine the dynamics of disease contagion under varying protective behaviors. Within each group, compartments are further differentiated into "Protected (P)" and "Unprotected (U)" states to simulate the impact of protective measures, such as mask usage</w:t>
       </w:r>
       <w:r>
         <w:t xml:space="preserve"> and vaccination</w:t>
@@ -276,7 +351,11 @@
         <w:t xml:space="preserve"> mostly</w:t>
       </w:r>
       <w:r>
-        <w:t>), which not only reduces the likelihood of transmission and infection by 30% but also varies in adoption based on two mechanisms: the number of deaths observed within a certain timeframe and contact with individuals already practicing protective behaviors. The rate of adopting protective measures differs between the two groups</w:t>
+        <w:t xml:space="preserve">), which not only reduces the likelihood of transmission and infection by 30% but also varies in adoption based on two mechanisms: the number of deaths observed within a certain timeframe and contact with individuals already practicing protective behaviors. The rate of adopting protective measures differs between the two </w:t>
+      </w:r>
+      <w:r>
+        <w:lastRenderedPageBreak/>
+        <w:t>groups</w:t>
       </w:r>
       <w:r>
         <w:t xml:space="preserve"> in her code</w:t>
@@ -1102,6 +1181,7 @@
   <w:style w:type="character" w:default="1" w:styleId="DefaultParagraphFont">
     <w:name w:val="Default Paragraph Font"/>
     <w:uiPriority w:val="1"/>
+    <w:semiHidden/>
     <w:unhideWhenUsed/>
   </w:style>
   <w:style w:type="table" w:default="1" w:styleId="TableNormal">

</xml_diff>